<commit_message>
v3.3 Changes to tasks
</commit_message>
<xml_diff>
--- a/Portfolio Tasks/7.4C M Custom Program Design/Credit Task 6.3 - Custom Program Design.docx
+++ b/Portfolio Tasks/7.4C M Custom Program Design/Credit Task 6.3 - Custom Program Design.docx
@@ -42,13 +42,13 @@
     <w:p/>
     <w:p>
       <w:r>
-        <w:t>Describe what you want the program to do… one or two paragraphs.</w:t>
+        <w:t xml:space="preserve">The program will be a music player with extensive functionality. The user will be able to play, pause, shuffle, fast forwards/backwards, create and sort playlists by predetermined tags. The program will also be able to read in tags from the music file such as Album Name, Artist, Genre etc. </w:t>
       </w:r>
     </w:p>
     <w:p/>
     <w:p>
       <w:r>
-        <w:t>Include a sketch of sample output to illustrate your idea.</w:t>
+        <w:t>The program will have a translucent background as well as a Graphical UI and an audio visualiser.</w:t>
       </w:r>
     </w:p>
     <w:p/>
@@ -220,7 +220,15 @@
         <w:fldChar w:fldCharType="end"/>
       </w:r>
       <w:r>
-        <w:t>: &lt;&lt;enumeration name&gt;&gt; details</w:t>
+        <w:t xml:space="preserve">: </w:t>
+      </w:r>
+      <w:proofErr w:type="spellStart"/>
+      <w:r>
+        <w:t>zOrder</w:t>
+      </w:r>
+      <w:proofErr w:type="spellEnd"/>
+      <w:r>
+        <w:t xml:space="preserve"> details</w:t>
       </w:r>
     </w:p>
     <w:tbl>
@@ -268,6 +276,100 @@
             <w:cnfStyle w:val="001000000000" w:firstRow="0" w:lastRow="0" w:firstColumn="1" w:lastColumn="0" w:oddVBand="0" w:evenVBand="0" w:oddHBand="0" w:evenHBand="0" w:firstRowFirstColumn="0" w:firstRowLastColumn="0" w:lastRowFirstColumn="0" w:lastRowLastColumn="0"/>
             <w:tcW w:w="3003" w:type="dxa"/>
           </w:tcPr>
+          <w:p>
+            <w:pPr>
+              <w:rPr>
+                <w:b w:val="0"/>
+                <w:bCs w:val="0"/>
+              </w:rPr>
+            </w:pPr>
+            <w:r>
+              <w:t>BACKGROUND</w:t>
+            </w:r>
+          </w:p>
+        </w:tc>
+        <w:tc>
+          <w:tcPr>
+            <w:tcW w:w="3004" w:type="dxa"/>
+          </w:tcPr>
+          <w:p>
+            <w:pPr>
+              <w:cnfStyle w:val="000000000000" w:firstRow="0" w:lastRow="0" w:firstColumn="0" w:lastColumn="0" w:oddVBand="0" w:evenVBand="0" w:oddHBand="0" w:evenHBand="0" w:firstRowFirstColumn="0" w:firstRowLastColumn="0" w:lastRowFirstColumn="0" w:lastRowLastColumn="0"/>
+            </w:pPr>
+          </w:p>
+        </w:tc>
+      </w:tr>
+      <w:tr>
+        <w:tc>
+          <w:tcPr>
+            <w:cnfStyle w:val="001000000000" w:firstRow="0" w:lastRow="0" w:firstColumn="1" w:lastColumn="0" w:oddVBand="0" w:evenVBand="0" w:oddHBand="0" w:evenHBand="0" w:firstRowFirstColumn="0" w:firstRowLastColumn="0" w:lastRowFirstColumn="0" w:lastRowLastColumn="0"/>
+            <w:tcW w:w="3003" w:type="dxa"/>
+          </w:tcPr>
+          <w:p>
+            <w:r>
+              <w:t>MIDDLE</w:t>
+            </w:r>
+          </w:p>
+        </w:tc>
+        <w:tc>
+          <w:tcPr>
+            <w:tcW w:w="3004" w:type="dxa"/>
+          </w:tcPr>
+          <w:p>
+            <w:pPr>
+              <w:cnfStyle w:val="000000000000" w:firstRow="0" w:lastRow="0" w:firstColumn="0" w:lastColumn="0" w:oddVBand="0" w:evenVBand="0" w:oddHBand="0" w:evenHBand="0" w:firstRowFirstColumn="0" w:firstRowLastColumn="0" w:lastRowFirstColumn="0" w:lastRowLastColumn="0"/>
+            </w:pPr>
+          </w:p>
+        </w:tc>
+      </w:tr>
+      <w:tr>
+        <w:tc>
+          <w:tcPr>
+            <w:cnfStyle w:val="001000000000" w:firstRow="0" w:lastRow="0" w:firstColumn="1" w:lastColumn="0" w:oddVBand="0" w:evenVBand="0" w:oddHBand="0" w:evenHBand="0" w:firstRowFirstColumn="0" w:firstRowLastColumn="0" w:lastRowFirstColumn="0" w:lastRowLastColumn="0"/>
+            <w:tcW w:w="3003" w:type="dxa"/>
+          </w:tcPr>
+          <w:p>
+            <w:r>
+              <w:t>TOP</w:t>
+            </w:r>
+          </w:p>
+        </w:tc>
+        <w:tc>
+          <w:tcPr>
+            <w:tcW w:w="3004" w:type="dxa"/>
+          </w:tcPr>
+          <w:p>
+            <w:pPr>
+              <w:cnfStyle w:val="000000000000" w:firstRow="0" w:lastRow="0" w:firstColumn="0" w:lastColumn="0" w:oddVBand="0" w:evenVBand="0" w:oddHBand="0" w:evenHBand="0" w:firstRowFirstColumn="0" w:firstRowLastColumn="0" w:lastRowFirstColumn="0" w:lastRowLastColumn="0"/>
+            </w:pPr>
+          </w:p>
+        </w:tc>
+      </w:tr>
+      <w:tr>
+        <w:tc>
+          <w:tcPr>
+            <w:cnfStyle w:val="001000000000" w:firstRow="0" w:lastRow="0" w:firstColumn="1" w:lastColumn="0" w:oddVBand="0" w:evenVBand="0" w:oddHBand="0" w:evenHBand="0" w:firstRowFirstColumn="0" w:firstRowLastColumn="0" w:lastRowFirstColumn="0" w:lastRowLastColumn="0"/>
+            <w:tcW w:w="3003" w:type="dxa"/>
+          </w:tcPr>
+          <w:p/>
+        </w:tc>
+        <w:tc>
+          <w:tcPr>
+            <w:tcW w:w="3004" w:type="dxa"/>
+          </w:tcPr>
+          <w:p>
+            <w:pPr>
+              <w:cnfStyle w:val="000000000000" w:firstRow="0" w:lastRow="0" w:firstColumn="0" w:lastColumn="0" w:oddVBand="0" w:evenVBand="0" w:oddHBand="0" w:evenHBand="0" w:firstRowFirstColumn="0" w:firstRowLastColumn="0" w:lastRowFirstColumn="0" w:lastRowLastColumn="0"/>
+            </w:pPr>
+          </w:p>
+        </w:tc>
+      </w:tr>
+      <w:tr>
+        <w:tc>
+          <w:tcPr>
+            <w:cnfStyle w:val="001000000000" w:firstRow="0" w:lastRow="0" w:firstColumn="1" w:lastColumn="0" w:oddVBand="0" w:evenVBand="0" w:oddHBand="0" w:evenHBand="0" w:firstRowFirstColumn="0" w:firstRowLastColumn="0" w:lastRowFirstColumn="0" w:lastRowLastColumn="0"/>
+            <w:tcW w:w="3003" w:type="dxa"/>
+          </w:tcPr>
           <w:p/>
         </w:tc>
         <w:tc>
@@ -298,23 +400,7 @@
       </w:r>
     </w:p>
     <w:p/>
-    <w:p>
-      <w:r>
-        <w:t>List the main functions/procedures you are going to need to create this program. For each function/procedure provide its name and a brief description of what it will do.</w:t>
-      </w:r>
-    </w:p>
     <w:p/>
-    <w:p>
-      <w:r>
-        <w:t>Don’t spend too long on this at this stage. Focus on the main things you think you are likely to need and you can build on this as your program develops.</w:t>
-      </w:r>
-    </w:p>
-    <w:p/>
-    <w:p>
-      <w:r>
-        <w:t>Include a structure chart (once you have your proposal approved by your tutor)</w:t>
-      </w:r>
-    </w:p>
     <w:sectPr>
       <w:pgSz w:w="11900" w:h="16840"/>
       <w:pgMar w:top="1440" w:right="1440" w:bottom="1440" w:left="1440" w:header="708" w:footer="708" w:gutter="0"/>

</xml_diff>

<commit_message>
v3.9 Working on Task 9.1.3
</commit_message>
<xml_diff>
--- a/Portfolio Tasks/7.4C M Custom Program Design/Credit Task 6.3 - Custom Program Design.docx
+++ b/Portfolio Tasks/7.4C M Custom Program Design/Credit Task 6.3 - Custom Program Design.docx
@@ -103,7 +103,13 @@
         <w:fldChar w:fldCharType="end"/>
       </w:r>
       <w:r>
-        <w:t>: &lt;&lt;record name&gt;&gt; details</w:t>
+        <w:t xml:space="preserve">: </w:t>
+      </w:r>
+      <w:r>
+        <w:t>Album</w:t>
+      </w:r>
+      <w:r>
+        <w:t xml:space="preserve"> details</w:t>
       </w:r>
     </w:p>
     <w:tbl>

</xml_diff>